<commit_message>
Work after 6th iteration
</commit_message>
<xml_diff>
--- a/IFS/uploads/Curriculum Vitea.docx
+++ b/IFS/uploads/Curriculum Vitea.docx
@@ -4,6 +4,7 @@
   <w:body>
     <w:p>
       <w:pPr>
+        <w:ind w:left="7920" w:firstLine="0"/>
         <w:rPr>
           <w:rFonts w:ascii="Times New Roman" w:hAnsi="Times New Roman" w:cs="Times New Roman"/>
           <w:b/>
@@ -14,33 +15,18 @@
       </w:pPr>
       <w:r>
         <w:rPr>
-          <w:rFonts w:cs="Times New Roman"/>
+          <w:rFonts w:ascii="Times New Roman" w:hAnsi="Times New Roman" w:cs="Times New Roman"/>
           <w:b/>
           <w:noProof/>
-          <w:sz w:val="28"/>
-          <w:szCs w:val="24"/>
+          <w:sz w:val="40"/>
+          <w:szCs w:val="24"/>
+          <w:u w:val="single"/>
         </w:rPr>
         <w:drawing>
-          <wp:anchor distT="0" distB="0" distL="114300" distR="114300" simplePos="0" relativeHeight="251660288" behindDoc="1" locked="0" layoutInCell="1" allowOverlap="1" wp14:anchorId="6105AD6E" wp14:editId="31DB3B50">
-            <wp:simplePos x="0" y="0"/>
-            <wp:positionH relativeFrom="margin">
-              <wp:align>right</wp:align>
-            </wp:positionH>
-            <wp:positionV relativeFrom="paragraph">
-              <wp:posOffset>0</wp:posOffset>
-            </wp:positionV>
-            <wp:extent cx="962025" cy="1340485"/>
+          <wp:inline distT="0" distB="0" distL="0" distR="0" wp14:anchorId="6863C9EB" wp14:editId="57463322">
+            <wp:extent cx="1304925" cy="1828800"/>
             <wp:effectExtent l="0" t="0" r="9525" b="0"/>
-            <wp:wrapTight wrapText="bothSides">
-              <wp:wrapPolygon edited="0">
-                <wp:start x="0" y="0"/>
-                <wp:lineTo x="0" y="21180"/>
-                <wp:lineTo x="21386" y="21180"/>
-                <wp:lineTo x="21386" y="0"/>
-                <wp:lineTo x="0" y="0"/>
-              </wp:wrapPolygon>
-            </wp:wrapTight>
-            <wp:docPr id="2" name="Picture 2"/>
+            <wp:docPr id="3" name="Picture 3" descr="C:\Users\Amoda\Pictures\hibiscus hotel\DSCN5040 (2).JPG"/>
             <wp:cNvGraphicFramePr>
               <a:graphicFrameLocks xmlns:a="http://schemas.openxmlformats.org/drawingml/2006/main" noChangeAspect="1"/>
             </wp:cNvGraphicFramePr>
@@ -48,8 +34,10 @@
               <a:graphicData uri="http://schemas.openxmlformats.org/drawingml/2006/picture">
                 <pic:pic xmlns:pic="http://schemas.openxmlformats.org/drawingml/2006/picture">
                   <pic:nvPicPr>
-                    <pic:cNvPr id="2" name="2014-10-26 08.07.21.png"/>
-                    <pic:cNvPicPr/>
+                    <pic:cNvPr id="0" name="Picture 1" descr="C:\Users\Amoda\Pictures\hibiscus hotel\DSCN5040 (2).JPG"/>
+                    <pic:cNvPicPr>
+                      <a:picLocks noChangeAspect="1" noChangeArrowheads="1"/>
+                    </pic:cNvPicPr>
                   </pic:nvPicPr>
                   <pic:blipFill>
                     <a:blip r:embed="rId8" cstate="print">
@@ -59,29 +47,28 @@
                         </a:ext>
                       </a:extLst>
                     </a:blip>
+                    <a:srcRect/>
                     <a:stretch>
                       <a:fillRect/>
                     </a:stretch>
                   </pic:blipFill>
-                  <pic:spPr>
+                  <pic:spPr bwMode="auto">
                     <a:xfrm>
                       <a:off x="0" y="0"/>
-                      <a:ext cx="962025" cy="1340485"/>
+                      <a:ext cx="1308945" cy="1834434"/>
                     </a:xfrm>
                     <a:prstGeom prst="rect">
                       <a:avLst/>
                     </a:prstGeom>
+                    <a:noFill/>
+                    <a:ln>
+                      <a:noFill/>
+                    </a:ln>
                   </pic:spPr>
                 </pic:pic>
               </a:graphicData>
             </a:graphic>
-            <wp14:sizeRelH relativeFrom="margin">
-              <wp14:pctWidth>0</wp14:pctWidth>
-            </wp14:sizeRelH>
-            <wp14:sizeRelV relativeFrom="margin">
-              <wp14:pctHeight>0</wp14:pctHeight>
-            </wp14:sizeRelV>
-          </wp:anchor>
+          </wp:inline>
         </w:drawing>
       </w:r>
     </w:p>
@@ -103,25 +90,7 @@
           <w:sz w:val="36"/>
           <w:szCs w:val="24"/>
         </w:rPr>
-        <w:t xml:space="preserve">Hetti Mudiyanselage Sulakshi Priyadarika </w:t>
-      </w:r>
-      <w:r>
-        <w:rPr>
-          <w:rFonts w:cs="Times New Roman"/>
-          <w:b/>
-          <w:sz w:val="36"/>
-          <w:szCs w:val="24"/>
-        </w:rPr>
-        <w:t>Kumari</w:t>
-      </w:r>
-      <w:r>
-        <w:rPr>
-          <w:rFonts w:cs="Times New Roman"/>
-          <w:b/>
-          <w:sz w:val="36"/>
-          <w:szCs w:val="24"/>
-        </w:rPr>
-        <w:t xml:space="preserve"> Chandrasiri</w:t>
+        <w:t>Amoda Dissanayake</w:t>
       </w:r>
     </w:p>
     <w:p>
@@ -167,7 +136,15 @@
           <w:sz w:val="24"/>
           <w:szCs w:val="24"/>
         </w:rPr>
-        <w:t xml:space="preserve"> 94715245442  </w:t>
+        <w:t xml:space="preserve"> 947100</w:t>
+      </w:r>
+      <w:r>
+        <w:rPr>
+          <w:rFonts w:cs="Times New Roman"/>
+          <w:sz w:val="24"/>
+          <w:szCs w:val="24"/>
+        </w:rPr>
+        <w:t xml:space="preserve">45442  </w:t>
       </w:r>
       <w:r>
         <w:rPr>
@@ -185,17 +162,22 @@
         </w:rPr>
         <w:t xml:space="preserve">E- mail : </w:t>
       </w:r>
-      <w:hyperlink r:id="rId9" w:history="1">
-        <w:r>
-          <w:rPr>
-            <w:rStyle w:val="Hyperlink"/>
-            <w:rFonts w:cs="Times New Roman"/>
-            <w:sz w:val="24"/>
-            <w:szCs w:val="24"/>
-          </w:rPr>
-          <w:t>sulakshichandrasiri@gmail.com</w:t>
-        </w:r>
-      </w:hyperlink>
+      <w:r>
+        <w:rPr>
+          <w:rFonts w:cs="Times New Roman"/>
+          <w:sz w:val="24"/>
+          <w:szCs w:val="24"/>
+        </w:rPr>
+        <w:t>amd</w:t>
+      </w:r>
+      <w:r>
+        <w:rPr>
+          <w:rFonts w:cs="Times New Roman"/>
+          <w:sz w:val="24"/>
+          <w:szCs w:val="24"/>
+        </w:rPr>
+        <w:t>@gmail.com</w:t>
+      </w:r>
       <w:r>
         <w:rPr>
           <w:rFonts w:cs="Times New Roman"/>
@@ -229,7 +211,7 @@
           <w:sz w:val="24"/>
           <w:szCs w:val="26"/>
         </w:rPr>
-        <w:t>183/34, 4</w:t>
+        <w:t>19</w:t>
       </w:r>
       <w:r>
         <w:rPr>
@@ -263,7 +245,15 @@
           <w:sz w:val="24"/>
           <w:szCs w:val="26"/>
         </w:rPr>
-        <w:t>Thalapathpitiya Road, Nugegoda</w:t>
+        <w:t>Kotte</w:t>
+      </w:r>
+      <w:r>
+        <w:rPr>
+          <w:rFonts w:cs="Times New Roman"/>
+          <w:sz w:val="24"/>
+          <w:szCs w:val="26"/>
+        </w:rPr>
+        <w:t xml:space="preserve"> Road, Nugegoda</w:t>
       </w:r>
       <w:r>
         <w:rPr>
@@ -497,7 +487,7 @@
           <w:sz w:val="24"/>
           <w:szCs w:val="24"/>
         </w:rPr>
-        <w:t xml:space="preserve">Civil Status </w:t>
+        <w:t>School attended</w:t>
       </w:r>
       <w:r>
         <w:rPr>
@@ -506,15 +496,23 @@
           <w:szCs w:val="24"/>
         </w:rPr>
         <w:tab/>
-      </w:r>
-      <w:r>
-        <w:rPr>
-          <w:rFonts w:cs="Times New Roman"/>
-          <w:sz w:val="24"/>
-          <w:szCs w:val="24"/>
-        </w:rPr>
-        <w:tab/>
-        <w:t>: Single</w:t>
+        <w:t xml:space="preserve">: </w:t>
+      </w:r>
+      <w:r>
+        <w:rPr>
+          <w:rFonts w:cs="Times New Roman"/>
+          <w:sz w:val="24"/>
+          <w:szCs w:val="24"/>
+        </w:rPr>
+        <w:t>Devi Balika Vidyalaya, Colombo 8</w:t>
+      </w:r>
+      <w:r>
+        <w:rPr>
+          <w:rFonts w:cs="Times New Roman"/>
+          <w:sz w:val="24"/>
+          <w:szCs w:val="24"/>
+        </w:rPr>
+        <w:t>.</w:t>
       </w:r>
     </w:p>
     <w:p>
@@ -536,7 +534,7 @@
           <w:sz w:val="24"/>
           <w:szCs w:val="24"/>
         </w:rPr>
-        <w:t>School attended</w:t>
+        <w:t xml:space="preserve">Date of Birth  </w:t>
       </w:r>
       <w:r>
         <w:rPr>
@@ -545,7 +543,23 @@
           <w:szCs w:val="24"/>
         </w:rPr>
         <w:tab/>
-        <w:t>: Sirimavo Bandaranaike Vidyalaya, Colombo 7.</w:t>
+      </w:r>
+      <w:r>
+        <w:rPr>
+          <w:rFonts w:cs="Times New Roman"/>
+          <w:sz w:val="24"/>
+          <w:szCs w:val="24"/>
+        </w:rPr>
+        <w:tab/>
+        <w:t>: 13.11</w:t>
+      </w:r>
+      <w:r>
+        <w:rPr>
+          <w:rFonts w:cs="Times New Roman"/>
+          <w:sz w:val="24"/>
+          <w:szCs w:val="24"/>
+        </w:rPr>
+        <w:t>.1993</w:t>
       </w:r>
     </w:p>
     <w:p>
@@ -567,7 +581,7 @@
           <w:sz w:val="24"/>
           <w:szCs w:val="24"/>
         </w:rPr>
-        <w:t xml:space="preserve">Date of Birth  </w:t>
+        <w:t>NIC No.</w:t>
       </w:r>
       <w:r>
         <w:rPr>
@@ -584,46 +598,15 @@
           <w:szCs w:val="24"/>
         </w:rPr>
         <w:tab/>
-        <w:t>: 16.02.1993</w:t>
-      </w:r>
-    </w:p>
-    <w:p>
-      <w:pPr>
-        <w:pStyle w:val="ListParagraph"/>
-        <w:numPr>
-          <w:ilvl w:val="1"/>
-          <w:numId w:val="4"/>
-        </w:numPr>
-        <w:rPr>
-          <w:rFonts w:cs="Times New Roman"/>
-          <w:sz w:val="24"/>
-          <w:szCs w:val="24"/>
-        </w:rPr>
-      </w:pPr>
-      <w:r>
-        <w:rPr>
-          <w:rFonts w:cs="Times New Roman"/>
-          <w:sz w:val="24"/>
-          <w:szCs w:val="24"/>
-        </w:rPr>
-        <w:t>NIC No.</w:t>
-      </w:r>
-      <w:r>
-        <w:rPr>
-          <w:rFonts w:cs="Times New Roman"/>
-          <w:sz w:val="24"/>
-          <w:szCs w:val="24"/>
-        </w:rPr>
-        <w:tab/>
-      </w:r>
-      <w:r>
-        <w:rPr>
-          <w:rFonts w:cs="Times New Roman"/>
-          <w:sz w:val="24"/>
-          <w:szCs w:val="24"/>
-        </w:rPr>
-        <w:tab/>
-        <w:t>: 935470730V</w:t>
+        <w:t>: 93787</w:t>
+      </w:r>
+      <w:r>
+        <w:rPr>
+          <w:rFonts w:cs="Times New Roman"/>
+          <w:sz w:val="24"/>
+          <w:szCs w:val="24"/>
+        </w:rPr>
+        <w:t>0730V</w:t>
       </w:r>
     </w:p>
     <w:p>
@@ -721,6 +704,18 @@
           <w:sz w:val="26"/>
           <w:szCs w:val="26"/>
           <w:u w:val="single"/>
+        </w:rPr>
+      </w:pPr>
+    </w:p>
+    <w:p>
+      <w:pPr>
+        <w:pStyle w:val="ListParagraph"/>
+        <w:ind w:left="2160" w:firstLine="0"/>
+        <w:jc w:val="left"/>
+        <w:rPr>
+          <w:rFonts w:cs="Times New Roman"/>
+          <w:sz w:val="24"/>
+          <w:szCs w:val="24"/>
         </w:rPr>
       </w:pPr>
     </w:p>
@@ -767,40 +762,6 @@
         </w:rPr>
         <w:t xml:space="preserve">Advanced Diploma in Management Accounting </w:t>
       </w:r>
-      <w:r>
-        <w:rPr>
-          <w:rFonts w:cs="Arial"/>
-          <w:bCs/>
-          <w:sz w:val="24"/>
-          <w:szCs w:val="24"/>
-          <w:shd w:val="clear" w:color="auto" w:fill="F7F5F3"/>
-        </w:rPr>
-        <w:t>(</w:t>
-      </w:r>
-      <w:r>
-        <w:rPr>
-          <w:rFonts w:cs="Times New Roman"/>
-          <w:sz w:val="24"/>
-          <w:szCs w:val="24"/>
-        </w:rPr>
-        <w:t xml:space="preserve"> 1-J7D29N</w:t>
-      </w:r>
-      <w:r>
-        <w:rPr>
-          <w:rFonts w:cs="Times New Roman"/>
-          <w:sz w:val="24"/>
-          <w:szCs w:val="24"/>
-        </w:rPr>
-        <w:t xml:space="preserve"> </w:t>
-      </w:r>
-      <w:r>
-        <w:rPr>
-          <w:rFonts w:cs="Times New Roman"/>
-          <w:sz w:val="24"/>
-          <w:szCs w:val="24"/>
-        </w:rPr>
-        <w:t>)</w:t>
-      </w:r>
     </w:p>
     <w:p>
       <w:pPr>
@@ -917,157 +878,40 @@
           <w:sz w:val="24"/>
           <w:szCs w:val="24"/>
         </w:rPr>
-        <w:t>(Bachelor of Information Systems)</w:t>
-      </w:r>
-    </w:p>
-    <w:p>
-      <w:pPr>
-        <w:jc w:val="left"/>
-        <w:rPr>
-          <w:rFonts w:cs="Times New Roman"/>
-          <w:b/>
-          <w:sz w:val="26"/>
-          <w:szCs w:val="26"/>
-          <w:u w:val="single"/>
-        </w:rPr>
-      </w:pPr>
-    </w:p>
-    <w:p>
-      <w:pPr>
-        <w:jc w:val="left"/>
-        <w:rPr>
-          <w:rFonts w:cs="Times New Roman"/>
-          <w:b/>
-          <w:sz w:val="26"/>
-          <w:szCs w:val="26"/>
-          <w:u w:val="single"/>
-        </w:rPr>
-      </w:pPr>
-    </w:p>
-    <w:p>
-      <w:pPr>
-        <w:pStyle w:val="ListParagraph"/>
-        <w:numPr>
-          <w:ilvl w:val="1"/>
-          <w:numId w:val="5"/>
-        </w:numPr>
-        <w:jc w:val="left"/>
-        <w:rPr>
-          <w:rFonts w:cs="Times New Roman"/>
-          <w:sz w:val="26"/>
-          <w:szCs w:val="26"/>
-          <w:u w:val="single"/>
-        </w:rPr>
-      </w:pPr>
-      <w:r>
-        <w:rPr>
-          <w:rFonts w:cs="Times New Roman"/>
-          <w:sz w:val="24"/>
-          <w:szCs w:val="26"/>
-        </w:rPr>
-        <w:t>Passed G.C. E. Advanced Level (English Medium</w:t>
-      </w:r>
-      <w:r>
-        <w:rPr>
-          <w:rFonts w:cs="Times New Roman"/>
-          <w:sz w:val="24"/>
-          <w:szCs w:val="26"/>
-        </w:rPr>
-        <w:t xml:space="preserve">) 2012 </w:t>
-      </w:r>
-      <w:r>
-        <w:rPr>
-          <w:rFonts w:cs="Times New Roman"/>
-          <w:sz w:val="24"/>
-          <w:szCs w:val="26"/>
-        </w:rPr>
-        <w:tab/>
-      </w:r>
-      <w:r>
-        <w:rPr>
-          <w:rFonts w:cs="Times New Roman"/>
-          <w:sz w:val="24"/>
-          <w:szCs w:val="26"/>
-        </w:rPr>
-        <w:tab/>
-      </w:r>
-      <w:r>
-        <w:rPr>
-          <w:rFonts w:cs="Times New Roman"/>
-          <w:sz w:val="24"/>
-          <w:szCs w:val="26"/>
-        </w:rPr>
-        <w:tab/>
-      </w:r>
-      <w:r>
-        <w:rPr>
-          <w:rFonts w:cs="Times New Roman"/>
-          <w:sz w:val="24"/>
-          <w:szCs w:val="26"/>
-        </w:rPr>
-        <w:tab/>
-      </w:r>
-      <w:r>
-        <w:rPr>
-          <w:rFonts w:cs="Times New Roman"/>
-          <w:sz w:val="24"/>
-          <w:szCs w:val="26"/>
-        </w:rPr>
-        <w:tab/>
-      </w:r>
-    </w:p>
-    <w:p>
-      <w:pPr>
-        <w:pStyle w:val="ListParagraph"/>
-        <w:rPr>
-          <w:rFonts w:cs="Times New Roman"/>
-          <w:sz w:val="24"/>
-          <w:szCs w:val="24"/>
-        </w:rPr>
-      </w:pPr>
-      <w:r>
-        <w:rPr>
-          <w:rFonts w:cs="Times New Roman"/>
-          <w:sz w:val="24"/>
-          <w:szCs w:val="24"/>
-          <w:u w:val="single"/>
-        </w:rPr>
-        <w:softHyphen/>
-      </w:r>
-      <w:r>
-        <w:rPr>
-          <w:rFonts w:cs="Times New Roman"/>
-          <w:sz w:val="24"/>
-          <w:szCs w:val="24"/>
-        </w:rPr>
-        <w:t xml:space="preserve">Index No. </w:t>
-      </w:r>
-      <w:r>
-        <w:rPr>
-          <w:rFonts w:cs="Times New Roman"/>
-          <w:sz w:val="24"/>
-          <w:szCs w:val="24"/>
-        </w:rPr>
-        <w:t>4108299</w:t>
-      </w:r>
-    </w:p>
-    <w:p>
-      <w:pPr>
-        <w:pStyle w:val="ListParagraph"/>
-        <w:rPr>
-          <w:rFonts w:cs="Times New Roman"/>
-          <w:sz w:val="24"/>
-          <w:szCs w:val="24"/>
-        </w:rPr>
-      </w:pPr>
-    </w:p>
-    <w:p>
-      <w:pPr>
-        <w:pStyle w:val="ListParagraph"/>
-        <w:rPr>
-          <w:rFonts w:cs="Times New Roman"/>
-          <w:sz w:val="24"/>
-          <w:szCs w:val="24"/>
+        <w:t>(Bachelor of Computer Science</w:t>
+      </w:r>
+      <w:bookmarkStart w:id="0" w:name="_GoBack"/>
+      <w:bookmarkEnd w:id="0"/>
+      <w:r>
+        <w:rPr>
+          <w:rFonts w:cs="Times New Roman"/>
+          <w:sz w:val="24"/>
+          <w:szCs w:val="24"/>
+        </w:rPr>
+        <w:t>)</w:t>
+      </w:r>
+    </w:p>
+    <w:p>
+      <w:pPr>
+        <w:jc w:val="left"/>
+        <w:rPr>
+          <w:rFonts w:cs="Times New Roman"/>
+          <w:b/>
+          <w:sz w:val="26"/>
+          <w:szCs w:val="26"/>
+          <w:u w:val="single"/>
+        </w:rPr>
+      </w:pPr>
+    </w:p>
+    <w:p>
+      <w:pPr>
+        <w:jc w:val="left"/>
+        <w:rPr>
+          <w:rFonts w:cs="Times New Roman"/>
+          <w:b/>
+          <w:sz w:val="26"/>
+          <w:szCs w:val="26"/>
+          <w:u w:val="single"/>
         </w:rPr>
       </w:pPr>
     </w:p>
@@ -1076,21 +920,43 @@
         <w:pStyle w:val="ListParagraph"/>
         <w:numPr>
           <w:ilvl w:val="0"/>
-          <w:numId w:val="6"/>
+          <w:numId w:val="2"/>
         </w:numPr>
-        <w:rPr>
-          <w:rFonts w:cs="Times New Roman"/>
-          <w:sz w:val="24"/>
-          <w:szCs w:val="24"/>
-        </w:rPr>
-      </w:pPr>
-      <w:r>
-        <w:rPr>
-          <w:rFonts w:cs="Times New Roman"/>
-          <w:sz w:val="24"/>
-          <w:szCs w:val="24"/>
-        </w:rPr>
-        <w:t xml:space="preserve">Combined Mathematics :  A </w:t>
+        <w:ind w:left="1530"/>
+        <w:jc w:val="left"/>
+        <w:rPr>
+          <w:rFonts w:cs="Times New Roman"/>
+          <w:sz w:val="24"/>
+          <w:szCs w:val="24"/>
+        </w:rPr>
+      </w:pPr>
+      <w:r>
+        <w:rPr>
+          <w:rFonts w:cs="Times New Roman"/>
+          <w:sz w:val="24"/>
+          <w:szCs w:val="24"/>
+        </w:rPr>
+        <w:t>A/L Combined Maths z-score 1.9273</w:t>
+      </w:r>
+    </w:p>
+    <w:p>
+      <w:pPr>
+        <w:pStyle w:val="ListParagraph"/>
+        <w:ind w:left="2160" w:firstLine="0"/>
+        <w:jc w:val="left"/>
+        <w:rPr>
+          <w:rFonts w:cs="Times New Roman"/>
+          <w:sz w:val="24"/>
+          <w:szCs w:val="24"/>
+        </w:rPr>
+      </w:pPr>
+      <w:r>
+        <w:rPr>
+          <w:rFonts w:cs="Times New Roman"/>
+          <w:sz w:val="24"/>
+          <w:szCs w:val="24"/>
+        </w:rPr>
+        <w:t xml:space="preserve">Combined Math </w:t>
       </w:r>
       <w:r>
         <w:rPr>
@@ -1099,6 +965,65 @@
           <w:szCs w:val="24"/>
         </w:rPr>
         <w:tab/>
+        <w:t xml:space="preserve">  A</w:t>
+      </w:r>
+    </w:p>
+    <w:p>
+      <w:pPr>
+        <w:pStyle w:val="ListParagraph"/>
+        <w:ind w:left="2160" w:firstLine="0"/>
+        <w:jc w:val="left"/>
+        <w:rPr>
+          <w:rFonts w:cs="Times New Roman"/>
+          <w:sz w:val="24"/>
+          <w:szCs w:val="24"/>
+        </w:rPr>
+      </w:pPr>
+      <w:r>
+        <w:rPr>
+          <w:rFonts w:cs="Times New Roman"/>
+          <w:sz w:val="24"/>
+          <w:szCs w:val="24"/>
+        </w:rPr>
+        <w:t>Chemistry                        A</w:t>
+      </w:r>
+    </w:p>
+    <w:p>
+      <w:pPr>
+        <w:pStyle w:val="ListParagraph"/>
+        <w:ind w:left="2160" w:firstLine="0"/>
+        <w:jc w:val="left"/>
+        <w:rPr>
+          <w:rFonts w:cs="Times New Roman"/>
+          <w:sz w:val="24"/>
+          <w:szCs w:val="24"/>
+        </w:rPr>
+      </w:pPr>
+      <w:r>
+        <w:rPr>
+          <w:rFonts w:cs="Times New Roman"/>
+          <w:sz w:val="24"/>
+          <w:szCs w:val="24"/>
+        </w:rPr>
+        <w:t>Physics                             A</w:t>
+      </w:r>
+    </w:p>
+    <w:p>
+      <w:pPr>
+        <w:ind w:left="1440"/>
+        <w:rPr>
+          <w:rFonts w:cs="Times New Roman"/>
+          <w:sz w:val="24"/>
+          <w:szCs w:val="24"/>
+        </w:rPr>
+      </w:pPr>
+      <w:r>
+        <w:rPr>
+          <w:rFonts w:cs="Times New Roman"/>
+          <w:sz w:val="24"/>
+          <w:szCs w:val="24"/>
+        </w:rPr>
+        <w:t xml:space="preserve">General English  </w:t>
       </w:r>
       <w:r>
         <w:rPr>
@@ -1107,174 +1032,111 @@
           <w:szCs w:val="24"/>
         </w:rPr>
         <w:tab/>
-      </w:r>
-    </w:p>
-    <w:p>
-      <w:pPr>
-        <w:pStyle w:val="ListParagraph"/>
-        <w:numPr>
-          <w:ilvl w:val="0"/>
-          <w:numId w:val="6"/>
-        </w:numPr>
-        <w:rPr>
-          <w:rFonts w:cs="Times New Roman"/>
-          <w:sz w:val="24"/>
-          <w:szCs w:val="24"/>
-        </w:rPr>
-      </w:pPr>
-      <w:r>
-        <w:rPr>
-          <w:rFonts w:cs="Times New Roman"/>
-          <w:sz w:val="24"/>
-          <w:szCs w:val="24"/>
-        </w:rPr>
-        <w:t xml:space="preserve">Chemistry :  B  </w:t>
-      </w:r>
-      <w:r>
-        <w:rPr>
-          <w:rFonts w:cs="Times New Roman"/>
-          <w:sz w:val="24"/>
-          <w:szCs w:val="24"/>
+        <w:t xml:space="preserve">  A</w:t>
+      </w:r>
+    </w:p>
+    <w:p>
+      <w:pPr>
+        <w:rPr>
+          <w:rFonts w:cs="Times New Roman"/>
+          <w:sz w:val="24"/>
+          <w:szCs w:val="24"/>
+        </w:rPr>
+      </w:pPr>
+    </w:p>
+    <w:p>
+      <w:pPr>
+        <w:rPr>
+          <w:rFonts w:cs="Times New Roman"/>
+          <w:sz w:val="24"/>
+          <w:szCs w:val="24"/>
+        </w:rPr>
+      </w:pPr>
+    </w:p>
+    <w:p>
+      <w:pPr>
+        <w:rPr>
+          <w:rFonts w:cs="Times New Roman"/>
+          <w:sz w:val="24"/>
+          <w:szCs w:val="24"/>
+        </w:rPr>
+      </w:pPr>
+    </w:p>
+    <w:p>
+      <w:pPr>
+        <w:rPr>
+          <w:rFonts w:cs="Times New Roman"/>
+          <w:sz w:val="24"/>
+          <w:szCs w:val="24"/>
+        </w:rPr>
+      </w:pPr>
+    </w:p>
+    <w:p>
+      <w:pPr>
+        <w:rPr>
+          <w:rFonts w:cs="Times New Roman"/>
+          <w:sz w:val="24"/>
+          <w:szCs w:val="24"/>
+        </w:rPr>
+      </w:pPr>
+    </w:p>
+    <w:p>
+      <w:pPr>
+        <w:rPr>
+          <w:rFonts w:cs="Times New Roman"/>
+          <w:sz w:val="24"/>
+          <w:szCs w:val="24"/>
+        </w:rPr>
+      </w:pPr>
+    </w:p>
+    <w:p>
+      <w:pPr>
+        <w:rPr>
+          <w:rFonts w:cs="Times New Roman"/>
+          <w:sz w:val="24"/>
+          <w:szCs w:val="24"/>
+        </w:rPr>
+      </w:pPr>
+    </w:p>
+    <w:p>
+      <w:pPr>
+        <w:rPr>
+          <w:rFonts w:cs="Times New Roman"/>
+          <w:sz w:val="24"/>
+          <w:szCs w:val="24"/>
+        </w:rPr>
+      </w:pPr>
+    </w:p>
+    <w:p>
+      <w:pPr>
+        <w:pStyle w:val="ListParagraph"/>
+        <w:ind w:left="1470" w:firstLine="0"/>
+        <w:jc w:val="left"/>
+        <w:rPr>
+          <w:rFonts w:cs="Times New Roman"/>
+          <w:b/>
+          <w:sz w:val="26"/>
+          <w:szCs w:val="26"/>
+        </w:rPr>
+      </w:pPr>
+      <w:r>
+        <w:rPr>
+          <w:rFonts w:cs="Times New Roman"/>
+          <w:b/>
+          <w:sz w:val="24"/>
+          <w:szCs w:val="26"/>
         </w:rPr>
         <w:tab/>
       </w:r>
       <w:r>
         <w:rPr>
           <w:rFonts w:cs="Times New Roman"/>
-          <w:sz w:val="24"/>
-          <w:szCs w:val="24"/>
+          <w:b/>
+          <w:sz w:val="24"/>
+          <w:szCs w:val="26"/>
         </w:rPr>
         <w:tab/>
       </w:r>
-    </w:p>
-    <w:p>
-      <w:pPr>
-        <w:pStyle w:val="ListParagraph"/>
-        <w:numPr>
-          <w:ilvl w:val="0"/>
-          <w:numId w:val="6"/>
-        </w:numPr>
-        <w:rPr>
-          <w:rFonts w:cs="Times New Roman"/>
-          <w:sz w:val="24"/>
-          <w:szCs w:val="24"/>
-        </w:rPr>
-      </w:pPr>
-      <w:r>
-        <w:rPr>
-          <w:rFonts w:cs="Times New Roman"/>
-          <w:sz w:val="24"/>
-          <w:szCs w:val="24"/>
-        </w:rPr>
-        <w:t>Physics  :  B</w:t>
-      </w:r>
-    </w:p>
-    <w:p>
-      <w:pPr>
-        <w:pStyle w:val="ListParagraph"/>
-        <w:numPr>
-          <w:ilvl w:val="0"/>
-          <w:numId w:val="6"/>
-        </w:numPr>
-        <w:rPr>
-          <w:rFonts w:cs="Times New Roman"/>
-          <w:sz w:val="24"/>
-          <w:szCs w:val="24"/>
-        </w:rPr>
-      </w:pPr>
-      <w:r>
-        <w:rPr>
-          <w:rFonts w:cs="Times New Roman"/>
-          <w:sz w:val="24"/>
-          <w:szCs w:val="24"/>
-        </w:rPr>
-        <w:t>General English : B</w:t>
-      </w:r>
-    </w:p>
-    <w:p>
-      <w:pPr>
-        <w:rPr>
-          <w:rFonts w:cs="Times New Roman"/>
-          <w:sz w:val="24"/>
-          <w:szCs w:val="24"/>
-        </w:rPr>
-      </w:pPr>
-    </w:p>
-    <w:p>
-      <w:pPr>
-        <w:rPr>
-          <w:rFonts w:cs="Times New Roman"/>
-          <w:sz w:val="24"/>
-          <w:szCs w:val="24"/>
-        </w:rPr>
-      </w:pPr>
-    </w:p>
-    <w:p>
-      <w:pPr>
-        <w:rPr>
-          <w:rFonts w:cs="Times New Roman"/>
-          <w:sz w:val="24"/>
-          <w:szCs w:val="24"/>
-        </w:rPr>
-      </w:pPr>
-    </w:p>
-    <w:p>
-      <w:pPr>
-        <w:rPr>
-          <w:rFonts w:cs="Times New Roman"/>
-          <w:sz w:val="24"/>
-          <w:szCs w:val="24"/>
-        </w:rPr>
-      </w:pPr>
-    </w:p>
-    <w:p>
-      <w:pPr>
-        <w:rPr>
-          <w:rFonts w:cs="Times New Roman"/>
-          <w:sz w:val="24"/>
-          <w:szCs w:val="24"/>
-        </w:rPr>
-      </w:pPr>
-    </w:p>
-    <w:p>
-      <w:pPr>
-        <w:rPr>
-          <w:rFonts w:cs="Times New Roman"/>
-          <w:sz w:val="24"/>
-          <w:szCs w:val="24"/>
-        </w:rPr>
-      </w:pPr>
-    </w:p>
-    <w:p>
-      <w:pPr>
-        <w:rPr>
-          <w:rFonts w:cs="Times New Roman"/>
-          <w:sz w:val="24"/>
-          <w:szCs w:val="24"/>
-        </w:rPr>
-      </w:pPr>
-    </w:p>
-    <w:p>
-      <w:pPr>
-        <w:rPr>
-          <w:rFonts w:cs="Times New Roman"/>
-          <w:sz w:val="24"/>
-          <w:szCs w:val="24"/>
-        </w:rPr>
-      </w:pPr>
-    </w:p>
-    <w:p>
-      <w:pPr>
-        <w:pStyle w:val="ListParagraph"/>
-        <w:ind w:left="1470" w:firstLine="0"/>
-        <w:jc w:val="left"/>
-        <w:rPr>
-          <w:rFonts w:cs="Times New Roman"/>
-          <w:b/>
-          <w:sz w:val="26"/>
-          <w:szCs w:val="26"/>
-        </w:rPr>
-      </w:pPr>
       <w:r>
         <w:rPr>
           <w:rFonts w:cs="Times New Roman"/>
@@ -1311,24 +1173,31 @@
         </w:rPr>
         <w:tab/>
       </w:r>
-      <w:r>
-        <w:rPr>
-          <w:rFonts w:cs="Times New Roman"/>
-          <w:b/>
-          <w:sz w:val="24"/>
-          <w:szCs w:val="26"/>
-        </w:rPr>
-        <w:tab/>
-      </w:r>
-      <w:r>
-        <w:rPr>
-          <w:rFonts w:cs="Times New Roman"/>
-          <w:b/>
-          <w:sz w:val="24"/>
-          <w:szCs w:val="26"/>
-        </w:rPr>
-        <w:tab/>
-      </w:r>
+    </w:p>
+    <w:p>
+      <w:pPr>
+        <w:ind w:firstLine="0"/>
+        <w:jc w:val="left"/>
+        <w:rPr>
+          <w:rFonts w:cs="Times New Roman"/>
+          <w:b/>
+          <w:sz w:val="26"/>
+          <w:szCs w:val="26"/>
+          <w:u w:val="single"/>
+        </w:rPr>
+      </w:pPr>
+    </w:p>
+    <w:p>
+      <w:pPr>
+        <w:jc w:val="left"/>
+        <w:rPr>
+          <w:rFonts w:cs="Times New Roman"/>
+          <w:b/>
+          <w:sz w:val="26"/>
+          <w:szCs w:val="26"/>
+          <w:u w:val="single"/>
+        </w:rPr>
+      </w:pPr>
     </w:p>
     <w:p>
       <w:pPr>
@@ -1354,7 +1223,7 @@
           <w:szCs w:val="26"/>
           <w:u w:val="single"/>
         </w:rPr>
-        <w:t xml:space="preserve">Other Qualifications </w:t>
+        <w:t>Extra-Curricular activities</w:t>
       </w:r>
     </w:p>
     <w:p>
@@ -1389,49 +1258,172 @@
       <w:pPr>
         <w:pStyle w:val="ListParagraph"/>
         <w:numPr>
-          <w:ilvl w:val="1"/>
-          <w:numId w:val="7"/>
+          <w:ilvl w:val="0"/>
+          <w:numId w:val="2"/>
         </w:numPr>
         <w:jc w:val="left"/>
         <w:rPr>
           <w:rFonts w:cs="Times New Roman"/>
           <w:b/>
-          <w:sz w:val="24"/>
-          <w:szCs w:val="24"/>
-          <w:u w:val="single"/>
-        </w:rPr>
-      </w:pPr>
-      <w:r>
-        <w:rPr>
-          <w:rFonts w:cs="Times New Roman"/>
-          <w:sz w:val="24"/>
-          <w:szCs w:val="24"/>
-        </w:rPr>
-        <w:t xml:space="preserve">Successfully completed the Certificate in </w:t>
-      </w:r>
-      <w:r>
-        <w:rPr>
-          <w:rFonts w:cs="Times New Roman"/>
-          <w:sz w:val="24"/>
-          <w:szCs w:val="24"/>
-        </w:rPr>
-        <w:t>Software Development in Java at National Institute of Business Management.</w:t>
-      </w:r>
-    </w:p>
-    <w:p>
-      <w:pPr>
-        <w:jc w:val="left"/>
-        <w:rPr>
-          <w:rFonts w:cs="Times New Roman"/>
-          <w:b/>
-          <w:sz w:val="24"/>
-          <w:szCs w:val="24"/>
-          <w:u w:val="single"/>
-        </w:rPr>
-      </w:pPr>
-    </w:p>
-    <w:p>
-      <w:pPr>
+          <w:sz w:val="26"/>
+          <w:szCs w:val="26"/>
+          <w:u w:val="single"/>
+        </w:rPr>
+      </w:pPr>
+      <w:r>
+        <w:rPr>
+          <w:rFonts w:cs="Times New Roman"/>
+          <w:sz w:val="24"/>
+          <w:szCs w:val="24"/>
+        </w:rPr>
+        <w:t>IEEEXtreme student Ambassador</w:t>
+      </w:r>
+    </w:p>
+    <w:p>
+      <w:pPr>
+        <w:pStyle w:val="ListParagraph"/>
+        <w:numPr>
+          <w:ilvl w:val="0"/>
+          <w:numId w:val="2"/>
+        </w:numPr>
+        <w:jc w:val="left"/>
+        <w:rPr>
+          <w:rFonts w:cs="Times New Roman"/>
+          <w:b/>
+          <w:sz w:val="26"/>
+          <w:szCs w:val="26"/>
+          <w:u w:val="single"/>
+        </w:rPr>
+      </w:pPr>
+      <w:r>
+        <w:rPr>
+          <w:rFonts w:cs="Times New Roman"/>
+          <w:sz w:val="26"/>
+          <w:szCs w:val="26"/>
+        </w:rPr>
+        <w:t>IEEE Program Committee Member</w:t>
+      </w:r>
+    </w:p>
+    <w:p>
+      <w:pPr>
+        <w:pStyle w:val="ListParagraph"/>
+        <w:numPr>
+          <w:ilvl w:val="0"/>
+          <w:numId w:val="2"/>
+        </w:numPr>
+        <w:jc w:val="left"/>
+        <w:rPr>
+          <w:rFonts w:cs="Times New Roman"/>
+          <w:b/>
+          <w:sz w:val="26"/>
+          <w:szCs w:val="26"/>
+          <w:u w:val="single"/>
+        </w:rPr>
+      </w:pPr>
+      <w:r>
+        <w:rPr>
+          <w:rFonts w:cs="Times New Roman"/>
+          <w:sz w:val="26"/>
+          <w:szCs w:val="26"/>
+        </w:rPr>
+        <w:t xml:space="preserve">WIE Finance </w:t>
+      </w:r>
+      <w:r>
+        <w:rPr>
+          <w:rFonts w:cs="Times New Roman"/>
+          <w:sz w:val="26"/>
+          <w:szCs w:val="26"/>
+        </w:rPr>
+        <w:t>Committee Member</w:t>
+      </w:r>
+    </w:p>
+    <w:p>
+      <w:pPr>
+        <w:pStyle w:val="ListParagraph"/>
+        <w:numPr>
+          <w:ilvl w:val="0"/>
+          <w:numId w:val="2"/>
+        </w:numPr>
+        <w:jc w:val="left"/>
+        <w:rPr>
+          <w:rFonts w:cs="Times New Roman"/>
+          <w:b/>
+          <w:sz w:val="26"/>
+          <w:szCs w:val="26"/>
+          <w:u w:val="single"/>
+        </w:rPr>
+      </w:pPr>
+      <w:r>
+        <w:rPr>
+          <w:rFonts w:cs="Times New Roman"/>
+          <w:sz w:val="26"/>
+          <w:szCs w:val="26"/>
+        </w:rPr>
+        <w:t xml:space="preserve">WIE Public Speaking </w:t>
+      </w:r>
+      <w:r>
+        <w:rPr>
+          <w:rFonts w:cs="Times New Roman"/>
+          <w:sz w:val="26"/>
+          <w:szCs w:val="26"/>
+        </w:rPr>
+        <w:t>Committee Member</w:t>
+      </w:r>
+    </w:p>
+    <w:p>
+      <w:pPr>
+        <w:pStyle w:val="ListParagraph"/>
+        <w:numPr>
+          <w:ilvl w:val="0"/>
+          <w:numId w:val="2"/>
+        </w:numPr>
+        <w:jc w:val="left"/>
+        <w:rPr>
+          <w:rFonts w:cs="Times New Roman"/>
+          <w:b/>
+          <w:sz w:val="26"/>
+          <w:szCs w:val="26"/>
+          <w:u w:val="single"/>
+        </w:rPr>
+      </w:pPr>
+      <w:r>
+        <w:rPr>
+          <w:rFonts w:cs="Times New Roman"/>
+          <w:sz w:val="26"/>
+          <w:szCs w:val="26"/>
+        </w:rPr>
+        <w:t xml:space="preserve">ISACA Finance </w:t>
+      </w:r>
+      <w:r>
+        <w:rPr>
+          <w:rFonts w:cs="Times New Roman"/>
+          <w:sz w:val="26"/>
+          <w:szCs w:val="26"/>
+        </w:rPr>
+        <w:t>Committee Member</w:t>
+      </w:r>
+    </w:p>
+    <w:p>
+      <w:pPr>
+        <w:pStyle w:val="ListParagraph"/>
+        <w:numPr>
+          <w:ilvl w:val="0"/>
+          <w:numId w:val="2"/>
+        </w:numPr>
+        <w:jc w:val="left"/>
+        <w:rPr>
+          <w:rFonts w:cs="Times New Roman"/>
+          <w:b/>
+          <w:sz w:val="26"/>
+          <w:szCs w:val="26"/>
+          <w:u w:val="single"/>
+        </w:rPr>
+      </w:pPr>
+    </w:p>
+    <w:p>
+      <w:pPr>
+        <w:pStyle w:val="ListParagraph"/>
+        <w:ind w:left="1440" w:firstLine="0"/>
         <w:jc w:val="left"/>
         <w:rPr>
           <w:rFonts w:cs="Times New Roman"/>
@@ -1466,7 +1458,7 @@
           <w:szCs w:val="26"/>
           <w:u w:val="single"/>
         </w:rPr>
-        <w:t>Extra-Curricular activities</w:t>
+        <w:t>Other Achievements</w:t>
       </w:r>
     </w:p>
     <w:p>
@@ -1486,177 +1478,54 @@
     <w:p>
       <w:pPr>
         <w:pStyle w:val="ListParagraph"/>
-        <w:ind w:left="1080" w:firstLine="0"/>
-        <w:jc w:val="left"/>
-        <w:rPr>
-          <w:rFonts w:cs="Times New Roman"/>
-          <w:b/>
-          <w:sz w:val="26"/>
-          <w:szCs w:val="26"/>
-          <w:u w:val="single"/>
-        </w:rPr>
-      </w:pPr>
-    </w:p>
-    <w:p>
-      <w:pPr>
-        <w:pStyle w:val="ListParagraph"/>
         <w:numPr>
-          <w:ilvl w:val="1"/>
-          <w:numId w:val="7"/>
+          <w:ilvl w:val="0"/>
+          <w:numId w:val="2"/>
         </w:numPr>
-        <w:jc w:val="left"/>
-        <w:rPr>
-          <w:rFonts w:cs="Times New Roman"/>
-          <w:b/>
-          <w:sz w:val="26"/>
-          <w:szCs w:val="26"/>
-          <w:u w:val="single"/>
-        </w:rPr>
-      </w:pPr>
-      <w:r>
-        <w:rPr>
-          <w:rFonts w:cs="Times New Roman"/>
-          <w:sz w:val="24"/>
-          <w:szCs w:val="24"/>
-        </w:rPr>
-        <w:t>Active member of school’s Netball team from 2003 – 2011.</w:t>
+        <w:rPr>
+          <w:rFonts w:cs="Times New Roman"/>
+          <w:b/>
+          <w:sz w:val="26"/>
+          <w:szCs w:val="26"/>
+          <w:u w:val="single"/>
+        </w:rPr>
+      </w:pPr>
+      <w:r>
+        <w:rPr>
+          <w:rFonts w:cs="Times New Roman"/>
+          <w:sz w:val="26"/>
+          <w:szCs w:val="26"/>
+        </w:rPr>
+        <w:t>Champions at “chem quiz” organized by Devi Balika Vidayalya</w:t>
       </w:r>
     </w:p>
     <w:p>
       <w:pPr>
         <w:pStyle w:val="ListParagraph"/>
         <w:numPr>
-          <w:ilvl w:val="1"/>
-          <w:numId w:val="7"/>
+          <w:ilvl w:val="0"/>
+          <w:numId w:val="2"/>
         </w:numPr>
-        <w:jc w:val="left"/>
-        <w:rPr>
-          <w:rFonts w:cs="Times New Roman"/>
-          <w:b/>
-          <w:sz w:val="26"/>
-          <w:szCs w:val="26"/>
-          <w:u w:val="single"/>
-        </w:rPr>
-      </w:pPr>
-      <w:r>
-        <w:rPr>
-          <w:rFonts w:cs="Times New Roman"/>
-          <w:sz w:val="24"/>
-          <w:szCs w:val="24"/>
-        </w:rPr>
-        <w:t>Member of the junior Western Band.</w:t>
-      </w:r>
-    </w:p>
-    <w:p>
-      <w:pPr>
-        <w:pStyle w:val="ListParagraph"/>
-        <w:numPr>
-          <w:ilvl w:val="1"/>
-          <w:numId w:val="7"/>
-        </w:numPr>
-        <w:jc w:val="left"/>
-        <w:rPr>
-          <w:rFonts w:cs="Times New Roman"/>
-          <w:b/>
-          <w:sz w:val="26"/>
-          <w:szCs w:val="26"/>
-          <w:u w:val="single"/>
-        </w:rPr>
-      </w:pPr>
-      <w:r>
-        <w:rPr>
-          <w:rFonts w:cs="Times New Roman"/>
-          <w:sz w:val="24"/>
-          <w:szCs w:val="24"/>
-        </w:rPr>
-        <w:t>The president of school’s Info</w:t>
-      </w:r>
-      <w:r>
-        <w:rPr>
-          <w:rFonts w:cs="Times New Roman"/>
-          <w:sz w:val="24"/>
-          <w:szCs w:val="24"/>
-        </w:rPr>
-        <w:t>rmation Communication Society (</w:t>
-      </w:r>
-      <w:r>
-        <w:rPr>
-          <w:rFonts w:cs="Times New Roman"/>
-          <w:sz w:val="24"/>
-          <w:szCs w:val="24"/>
-        </w:rPr>
-        <w:t>2011-2012).</w:t>
-      </w:r>
-    </w:p>
-    <w:p>
-      <w:pPr>
-        <w:pStyle w:val="ListParagraph"/>
-        <w:numPr>
-          <w:ilvl w:val="1"/>
-          <w:numId w:val="7"/>
-        </w:numPr>
-        <w:jc w:val="left"/>
-        <w:rPr>
-          <w:rFonts w:cs="Times New Roman"/>
-          <w:b/>
-          <w:sz w:val="26"/>
-          <w:szCs w:val="26"/>
-          <w:u w:val="single"/>
-        </w:rPr>
-      </w:pPr>
-      <w:r>
-        <w:rPr>
-          <w:rFonts w:cs="Times New Roman"/>
-          <w:sz w:val="24"/>
-          <w:szCs w:val="24"/>
-        </w:rPr>
-        <w:t>The secretary of school’s Drama Society (2011 -2012).</w:t>
-      </w:r>
-    </w:p>
-    <w:p>
-      <w:pPr>
-        <w:pStyle w:val="ListParagraph"/>
-        <w:numPr>
-          <w:ilvl w:val="1"/>
-          <w:numId w:val="7"/>
-        </w:numPr>
-        <w:jc w:val="left"/>
-        <w:rPr>
-          <w:rFonts w:cs="Times New Roman"/>
-          <w:b/>
-          <w:sz w:val="26"/>
-          <w:szCs w:val="26"/>
-          <w:u w:val="single"/>
-        </w:rPr>
-      </w:pPr>
-      <w:r>
-        <w:rPr>
-          <w:rFonts w:cs="Times New Roman"/>
-          <w:sz w:val="24"/>
-          <w:szCs w:val="24"/>
-        </w:rPr>
-        <w:t>Participated in the ThinkQuest project organized by Oracle Education Foundation (August 2010).</w:t>
-      </w:r>
-    </w:p>
-    <w:p>
-      <w:pPr>
-        <w:pStyle w:val="ListParagraph"/>
-        <w:ind w:left="1440" w:firstLine="0"/>
-        <w:jc w:val="left"/>
-        <w:rPr>
-          <w:rFonts w:cs="Times New Roman"/>
-          <w:b/>
-          <w:sz w:val="26"/>
-          <w:szCs w:val="26"/>
-          <w:u w:val="single"/>
-        </w:rPr>
-      </w:pPr>
-    </w:p>
-    <w:p>
-      <w:pPr>
-        <w:pStyle w:val="ListParagraph"/>
-        <w:ind w:left="1440" w:firstLine="0"/>
-        <w:jc w:val="left"/>
+        <w:rPr>
+          <w:rFonts w:cs="Times New Roman"/>
+          <w:b/>
+          <w:sz w:val="26"/>
+          <w:szCs w:val="26"/>
+          <w:u w:val="single"/>
+        </w:rPr>
+      </w:pPr>
+      <w:r>
+        <w:rPr>
+          <w:rFonts w:cs="Times New Roman"/>
+          <w:sz w:val="26"/>
+          <w:szCs w:val="26"/>
+        </w:rPr>
+        <w:t>Karate white,yellow belt winner</w:t>
+      </w:r>
+    </w:p>
+    <w:p>
+      <w:pPr>
+        <w:pStyle w:val="ListParagraph"/>
         <w:rPr>
           <w:rFonts w:cs="Times New Roman"/>
           <w:b/>
@@ -1690,7 +1559,7 @@
           <w:szCs w:val="26"/>
           <w:u w:val="single"/>
         </w:rPr>
-        <w:t>Other Achievements</w:t>
+        <w:t>Key competencies</w:t>
       </w:r>
     </w:p>
     <w:p>
@@ -1712,7 +1581,7 @@
         <w:pStyle w:val="ListParagraph"/>
         <w:numPr>
           <w:ilvl w:val="1"/>
-          <w:numId w:val="9"/>
+          <w:numId w:val="10"/>
         </w:numPr>
         <w:jc w:val="left"/>
         <w:rPr>
@@ -1729,69 +1598,15 @@
           <w:sz w:val="24"/>
           <w:szCs w:val="24"/>
         </w:rPr>
-        <w:t xml:space="preserve">Inter university carom championship organized by the University of Kelaniya </w:t>
-      </w:r>
-      <w:r>
-        <w:rPr>
-          <w:rFonts w:cs="Times New Roman"/>
-          <w:sz w:val="24"/>
-          <w:szCs w:val="24"/>
-        </w:rPr>
-        <w:t>–</w:t>
-      </w:r>
-      <w:r>
-        <w:rPr>
-          <w:rFonts w:cs="Times New Roman"/>
-          <w:sz w:val="24"/>
-          <w:szCs w:val="24"/>
-        </w:rPr>
-        <w:t xml:space="preserve"> </w:t>
-      </w:r>
-      <w:r>
-        <w:rPr>
-          <w:rFonts w:cs="Times New Roman"/>
-          <w:sz w:val="24"/>
-          <w:szCs w:val="24"/>
-        </w:rPr>
-        <w:t>1</w:t>
-      </w:r>
-      <w:r>
-        <w:rPr>
-          <w:rFonts w:cs="Times New Roman"/>
-          <w:sz w:val="24"/>
-          <w:szCs w:val="24"/>
-          <w:vertAlign w:val="superscript"/>
-        </w:rPr>
-        <w:t>st</w:t>
-      </w:r>
-      <w:r>
-        <w:rPr>
-          <w:rFonts w:cs="Times New Roman"/>
-          <w:sz w:val="24"/>
-          <w:szCs w:val="24"/>
-        </w:rPr>
-        <w:t xml:space="preserve"> runner up (Girls team).</w:t>
-      </w:r>
-    </w:p>
-    <w:p>
-      <w:pPr>
-        <w:ind w:firstLine="0"/>
-        <w:jc w:val="left"/>
-        <w:rPr>
-          <w:rFonts w:cs="Times New Roman"/>
-          <w:b/>
-          <w:sz w:val="26"/>
-          <w:szCs w:val="26"/>
-          <w:u w:val="single"/>
-        </w:rPr>
-      </w:pPr>
+        <w:t>Good command in both Sinhala and English.</w:t>
+      </w:r>
     </w:p>
     <w:p>
       <w:pPr>
         <w:pStyle w:val="ListParagraph"/>
         <w:numPr>
           <w:ilvl w:val="1"/>
-          <w:numId w:val="8"/>
+          <w:numId w:val="10"/>
         </w:numPr>
         <w:jc w:val="left"/>
         <w:rPr>
@@ -1808,27 +1623,15 @@
           <w:sz w:val="24"/>
           <w:szCs w:val="24"/>
         </w:rPr>
-        <w:t>Provincial level achievements at all Island National Schools netball tournaments and all Island Milo tournaments.</w:t>
-      </w:r>
-    </w:p>
-    <w:p>
-      <w:pPr>
-        <w:pStyle w:val="ListParagraph"/>
-        <w:rPr>
-          <w:rFonts w:cs="Times New Roman"/>
-          <w:b/>
-          <w:sz w:val="26"/>
-          <w:szCs w:val="26"/>
-          <w:u w:val="single"/>
-        </w:rPr>
-      </w:pPr>
+        <w:t>A good team player.</w:t>
+      </w:r>
     </w:p>
     <w:p>
       <w:pPr>
         <w:pStyle w:val="ListParagraph"/>
         <w:numPr>
           <w:ilvl w:val="1"/>
-          <w:numId w:val="8"/>
+          <w:numId w:val="10"/>
         </w:numPr>
         <w:jc w:val="left"/>
         <w:rPr>
@@ -1845,35 +1648,15 @@
           <w:sz w:val="24"/>
           <w:szCs w:val="24"/>
         </w:rPr>
-        <w:t>Sri Lanka Festival of Dance and Music 2008 – Bronze medal</w:t>
-      </w:r>
-      <w:r>
-        <w:rPr>
-          <w:rFonts w:cs="Times New Roman"/>
-          <w:sz w:val="24"/>
-          <w:szCs w:val="24"/>
-        </w:rPr>
-        <w:t>ist</w:t>
-      </w:r>
-    </w:p>
-    <w:p>
-      <w:pPr>
-        <w:pStyle w:val="ListParagraph"/>
-        <w:rPr>
-          <w:rFonts w:cs="Times New Roman"/>
-          <w:b/>
-          <w:sz w:val="26"/>
-          <w:szCs w:val="26"/>
-          <w:u w:val="single"/>
-        </w:rPr>
-      </w:pPr>
+        <w:t>Possess leadership qualities.</w:t>
+      </w:r>
     </w:p>
     <w:p>
       <w:pPr>
         <w:pStyle w:val="ListParagraph"/>
         <w:numPr>
           <w:ilvl w:val="1"/>
-          <w:numId w:val="8"/>
+          <w:numId w:val="10"/>
         </w:numPr>
         <w:jc w:val="left"/>
         <w:rPr>
@@ -1890,35 +1673,15 @@
           <w:sz w:val="24"/>
           <w:szCs w:val="24"/>
         </w:rPr>
-        <w:t>Sri Lanka Festival of Dance and Music 2007– Silver medal</w:t>
-      </w:r>
-      <w:r>
-        <w:rPr>
-          <w:rFonts w:cs="Times New Roman"/>
-          <w:sz w:val="24"/>
-          <w:szCs w:val="24"/>
-        </w:rPr>
-        <w:t>ist</w:t>
-      </w:r>
-    </w:p>
-    <w:p>
-      <w:pPr>
-        <w:pStyle w:val="ListParagraph"/>
-        <w:rPr>
-          <w:rFonts w:cs="Times New Roman"/>
-          <w:b/>
-          <w:sz w:val="26"/>
-          <w:szCs w:val="26"/>
-          <w:u w:val="single"/>
-        </w:rPr>
-      </w:pPr>
+        <w:t>Ability to take initiatives with minimum supervision.</w:t>
+      </w:r>
     </w:p>
     <w:p>
       <w:pPr>
         <w:pStyle w:val="ListParagraph"/>
         <w:numPr>
           <w:ilvl w:val="1"/>
-          <w:numId w:val="8"/>
+          <w:numId w:val="10"/>
         </w:numPr>
         <w:jc w:val="left"/>
         <w:rPr>
@@ -1932,37 +1695,63 @@
       <w:r>
         <w:rPr>
           <w:rFonts w:cs="Times New Roman"/>
-          <w:b/>
-          <w:sz w:val="26"/>
-          <w:szCs w:val="26"/>
-          <w:u w:val="single"/>
-        </w:rPr>
-        <w:softHyphen/>
-      </w:r>
-      <w:r>
-        <w:rPr>
-          <w:rFonts w:cs="Times New Roman"/>
-          <w:sz w:val="24"/>
-          <w:szCs w:val="24"/>
-        </w:rPr>
-        <w:t>Received certificates of merit at Sirimavo Bandaranaike Vidyalaya Colors award ceremony 2004, 2005 and 2006.</w:t>
-      </w:r>
-    </w:p>
-    <w:p>
-      <w:pPr>
-        <w:pStyle w:val="ListParagraph"/>
-        <w:rPr>
-          <w:rFonts w:cs="Times New Roman"/>
-          <w:b/>
-          <w:sz w:val="26"/>
-          <w:szCs w:val="26"/>
-          <w:u w:val="single"/>
-        </w:rPr>
-      </w:pPr>
-    </w:p>
-    <w:p>
-      <w:pPr>
-        <w:pStyle w:val="ListParagraph"/>
+          <w:sz w:val="24"/>
+          <w:szCs w:val="24"/>
+        </w:rPr>
+        <w:t>Ability to work independently.</w:t>
+      </w:r>
+    </w:p>
+    <w:p>
+      <w:pPr>
+        <w:jc w:val="left"/>
+        <w:rPr>
+          <w:rFonts w:cs="Times New Roman"/>
+          <w:b/>
+          <w:sz w:val="26"/>
+          <w:szCs w:val="26"/>
+          <w:u w:val="single"/>
+        </w:rPr>
+      </w:pPr>
+    </w:p>
+    <w:p>
+      <w:pPr>
+        <w:jc w:val="left"/>
+        <w:rPr>
+          <w:rFonts w:cs="Times New Roman"/>
+          <w:b/>
+          <w:sz w:val="26"/>
+          <w:szCs w:val="26"/>
+          <w:u w:val="single"/>
+        </w:rPr>
+      </w:pPr>
+    </w:p>
+    <w:p>
+      <w:pPr>
+        <w:jc w:val="left"/>
+        <w:rPr>
+          <w:rFonts w:cs="Times New Roman"/>
+          <w:b/>
+          <w:sz w:val="26"/>
+          <w:szCs w:val="26"/>
+          <w:u w:val="single"/>
+        </w:rPr>
+      </w:pPr>
+    </w:p>
+    <w:p>
+      <w:pPr>
+        <w:jc w:val="left"/>
+        <w:rPr>
+          <w:rFonts w:cs="Times New Roman"/>
+          <w:b/>
+          <w:sz w:val="26"/>
+          <w:szCs w:val="26"/>
+          <w:u w:val="single"/>
+        </w:rPr>
+      </w:pPr>
+    </w:p>
+    <w:p>
+      <w:pPr>
+        <w:jc w:val="left"/>
         <w:rPr>
           <w:rFonts w:cs="Times New Roman"/>
           <w:b/>
@@ -1996,7 +1785,7 @@
           <w:szCs w:val="26"/>
           <w:u w:val="single"/>
         </w:rPr>
-        <w:t>Key competencies</w:t>
+        <w:t>Interests</w:t>
       </w:r>
     </w:p>
     <w:p>
@@ -2017,8 +1806,8 @@
       <w:pPr>
         <w:pStyle w:val="ListParagraph"/>
         <w:numPr>
-          <w:ilvl w:val="1"/>
-          <w:numId w:val="10"/>
+          <w:ilvl w:val="0"/>
+          <w:numId w:val="2"/>
         </w:numPr>
         <w:jc w:val="left"/>
         <w:rPr>
@@ -2035,15 +1824,15 @@
           <w:sz w:val="24"/>
           <w:szCs w:val="24"/>
         </w:rPr>
-        <w:t>Good command in both Sinhala and English.</w:t>
+        <w:t>Programming</w:t>
       </w:r>
     </w:p>
     <w:p>
       <w:pPr>
         <w:pStyle w:val="ListParagraph"/>
         <w:numPr>
-          <w:ilvl w:val="1"/>
-          <w:numId w:val="10"/>
+          <w:ilvl w:val="0"/>
+          <w:numId w:val="2"/>
         </w:numPr>
         <w:jc w:val="left"/>
         <w:rPr>
@@ -2060,15 +1849,15 @@
           <w:sz w:val="24"/>
           <w:szCs w:val="24"/>
         </w:rPr>
-        <w:t>A good team player.</w:t>
+        <w:t>Playing Table Tennis</w:t>
       </w:r>
     </w:p>
     <w:p>
       <w:pPr>
         <w:pStyle w:val="ListParagraph"/>
         <w:numPr>
-          <w:ilvl w:val="1"/>
-          <w:numId w:val="10"/>
+          <w:ilvl w:val="0"/>
+          <w:numId w:val="2"/>
         </w:numPr>
         <w:jc w:val="left"/>
         <w:rPr>
@@ -2085,82 +1874,8 @@
           <w:sz w:val="24"/>
           <w:szCs w:val="24"/>
         </w:rPr>
-        <w:t>Possess leadership qualities.</w:t>
-      </w:r>
-    </w:p>
-    <w:p>
-      <w:pPr>
-        <w:pStyle w:val="ListParagraph"/>
-        <w:numPr>
-          <w:ilvl w:val="1"/>
-          <w:numId w:val="10"/>
-        </w:numPr>
-        <w:jc w:val="left"/>
-        <w:rPr>
-          <w:rFonts w:cs="Times New Roman"/>
-          <w:b/>
-          <w:sz w:val="26"/>
-          <w:szCs w:val="26"/>
-          <w:u w:val="single"/>
-        </w:rPr>
-      </w:pPr>
-      <w:r>
-        <w:rPr>
-          <w:rFonts w:cs="Times New Roman"/>
-          <w:sz w:val="24"/>
-          <w:szCs w:val="24"/>
-        </w:rPr>
-        <w:t>Ability to take initiatives with minimum supervision.</w:t>
-      </w:r>
-    </w:p>
-    <w:p>
-      <w:pPr>
-        <w:pStyle w:val="ListParagraph"/>
-        <w:numPr>
-          <w:ilvl w:val="1"/>
-          <w:numId w:val="10"/>
-        </w:numPr>
-        <w:jc w:val="left"/>
-        <w:rPr>
-          <w:rFonts w:cs="Times New Roman"/>
-          <w:b/>
-          <w:sz w:val="26"/>
-          <w:szCs w:val="26"/>
-          <w:u w:val="single"/>
-        </w:rPr>
-      </w:pPr>
-      <w:r>
-        <w:rPr>
-          <w:rFonts w:cs="Times New Roman"/>
-          <w:sz w:val="24"/>
-          <w:szCs w:val="24"/>
-        </w:rPr>
-        <w:t>Ability to work independently.</w:t>
-      </w:r>
-    </w:p>
-    <w:p>
-      <w:pPr>
-        <w:jc w:val="left"/>
-        <w:rPr>
-          <w:rFonts w:cs="Times New Roman"/>
-          <w:b/>
-          <w:sz w:val="26"/>
-          <w:szCs w:val="26"/>
-          <w:u w:val="single"/>
-        </w:rPr>
-      </w:pPr>
-    </w:p>
-    <w:p>
-      <w:pPr>
-        <w:jc w:val="left"/>
-        <w:rPr>
-          <w:rFonts w:cs="Times New Roman"/>
-          <w:b/>
-          <w:sz w:val="26"/>
-          <w:szCs w:val="26"/>
-          <w:u w:val="single"/>
-        </w:rPr>
-      </w:pPr>
+        <w:t>Researching</w:t>
+      </w:r>
     </w:p>
     <w:p>
       <w:pPr>
@@ -2222,158 +1937,6 @@
           <w:szCs w:val="26"/>
           <w:u w:val="single"/>
         </w:rPr>
-        <w:t>Interests</w:t>
-      </w:r>
-    </w:p>
-    <w:p>
-      <w:pPr>
-        <w:pStyle w:val="ListParagraph"/>
-        <w:ind w:left="1080" w:firstLine="0"/>
-        <w:jc w:val="left"/>
-        <w:rPr>
-          <w:rFonts w:cs="Times New Roman"/>
-          <w:b/>
-          <w:sz w:val="26"/>
-          <w:szCs w:val="26"/>
-          <w:u w:val="single"/>
-        </w:rPr>
-      </w:pPr>
-    </w:p>
-    <w:p>
-      <w:pPr>
-        <w:pStyle w:val="ListParagraph"/>
-        <w:numPr>
-          <w:ilvl w:val="0"/>
-          <w:numId w:val="2"/>
-        </w:numPr>
-        <w:jc w:val="left"/>
-        <w:rPr>
-          <w:rFonts w:cs="Times New Roman"/>
-          <w:b/>
-          <w:sz w:val="26"/>
-          <w:szCs w:val="26"/>
-          <w:u w:val="single"/>
-        </w:rPr>
-      </w:pPr>
-      <w:r>
-        <w:rPr>
-          <w:rFonts w:cs="Times New Roman"/>
-          <w:sz w:val="24"/>
-          <w:szCs w:val="24"/>
-        </w:rPr>
-        <w:t>Listening to music</w:t>
-      </w:r>
-    </w:p>
-    <w:p>
-      <w:pPr>
-        <w:pStyle w:val="ListParagraph"/>
-        <w:numPr>
-          <w:ilvl w:val="0"/>
-          <w:numId w:val="2"/>
-        </w:numPr>
-        <w:jc w:val="left"/>
-        <w:rPr>
-          <w:rFonts w:cs="Times New Roman"/>
-          <w:b/>
-          <w:sz w:val="26"/>
-          <w:szCs w:val="26"/>
-          <w:u w:val="single"/>
-        </w:rPr>
-      </w:pPr>
-      <w:r>
-        <w:rPr>
-          <w:rFonts w:cs="Times New Roman"/>
-          <w:sz w:val="24"/>
-          <w:szCs w:val="24"/>
-        </w:rPr>
-        <w:t>Reading</w:t>
-      </w:r>
-    </w:p>
-    <w:p>
-      <w:pPr>
-        <w:pStyle w:val="ListParagraph"/>
-        <w:numPr>
-          <w:ilvl w:val="0"/>
-          <w:numId w:val="2"/>
-        </w:numPr>
-        <w:jc w:val="left"/>
-        <w:rPr>
-          <w:rFonts w:cs="Times New Roman"/>
-          <w:b/>
-          <w:sz w:val="26"/>
-          <w:szCs w:val="26"/>
-          <w:u w:val="single"/>
-        </w:rPr>
-      </w:pPr>
-      <w:r>
-        <w:rPr>
-          <w:rFonts w:cs="Times New Roman"/>
-          <w:sz w:val="24"/>
-          <w:szCs w:val="24"/>
-        </w:rPr>
-        <w:t>Meeting new people</w:t>
-      </w:r>
-    </w:p>
-    <w:p>
-      <w:pPr>
-        <w:jc w:val="left"/>
-        <w:rPr>
-          <w:rFonts w:cs="Times New Roman"/>
-          <w:b/>
-          <w:sz w:val="26"/>
-          <w:szCs w:val="26"/>
-          <w:u w:val="single"/>
-        </w:rPr>
-      </w:pPr>
-    </w:p>
-    <w:p>
-      <w:pPr>
-        <w:jc w:val="left"/>
-        <w:rPr>
-          <w:rFonts w:cs="Times New Roman"/>
-          <w:b/>
-          <w:sz w:val="26"/>
-          <w:szCs w:val="26"/>
-          <w:u w:val="single"/>
-        </w:rPr>
-      </w:pPr>
-    </w:p>
-    <w:p>
-      <w:pPr>
-        <w:jc w:val="left"/>
-        <w:rPr>
-          <w:rFonts w:cs="Times New Roman"/>
-          <w:b/>
-          <w:sz w:val="26"/>
-          <w:szCs w:val="26"/>
-          <w:u w:val="single"/>
-        </w:rPr>
-      </w:pPr>
-    </w:p>
-    <w:p>
-      <w:pPr>
-        <w:pStyle w:val="ListParagraph"/>
-        <w:numPr>
-          <w:ilvl w:val="0"/>
-          <w:numId w:val="1"/>
-        </w:numPr>
-        <w:jc w:val="left"/>
-        <w:rPr>
-          <w:rFonts w:cs="Times New Roman"/>
-          <w:b/>
-          <w:sz w:val="26"/>
-          <w:szCs w:val="26"/>
-          <w:u w:val="single"/>
-        </w:rPr>
-      </w:pPr>
-      <w:r>
-        <w:rPr>
-          <w:rFonts w:cs="Times New Roman"/>
-          <w:b/>
-          <w:sz w:val="26"/>
-          <w:szCs w:val="26"/>
-          <w:u w:val="single"/>
-        </w:rPr>
         <w:t>Referees</w:t>
       </w:r>
     </w:p>
@@ -2427,7 +1990,16 @@
           <w:sz w:val="24"/>
           <w:szCs w:val="24"/>
         </w:rPr>
-        <w:t>A.M.J. Bandara</w:t>
+        <w:lastRenderedPageBreak/>
+        <w:t>Y.O.Rathn</w:t>
+      </w:r>
+      <w:r>
+        <w:rPr>
+          <w:rFonts w:cs="Times New Roman"/>
+          <w:sz w:val="24"/>
+          <w:szCs w:val="24"/>
+        </w:rPr>
+        <w:t>ara</w:t>
       </w:r>
     </w:p>
     <w:p>
@@ -2477,7 +2049,15 @@
           <w:sz w:val="24"/>
           <w:szCs w:val="24"/>
         </w:rPr>
-        <w:t>EOAS Organic (Pvt) Limited,</w:t>
+        <w:t>Singer Sri Lanka</w:t>
+      </w:r>
+      <w:r>
+        <w:rPr>
+          <w:rFonts w:cs="Times New Roman"/>
+          <w:sz w:val="24"/>
+          <w:szCs w:val="24"/>
+        </w:rPr>
+        <w:t xml:space="preserve"> (Pvt) Limited,</w:t>
       </w:r>
     </w:p>
     <w:p>
@@ -2498,7 +2078,15 @@
           <w:sz w:val="24"/>
           <w:szCs w:val="24"/>
         </w:rPr>
-        <w:t>34/3, Lumbini Avenue,</w:t>
+        <w:t>34/3, Hotlon</w:t>
+      </w:r>
+      <w:r>
+        <w:rPr>
+          <w:rFonts w:cs="Times New Roman"/>
+          <w:sz w:val="24"/>
+          <w:szCs w:val="24"/>
+        </w:rPr>
+        <w:t xml:space="preserve"> Avenue,</w:t>
       </w:r>
     </w:p>
     <w:p>
@@ -2517,7 +2105,15 @@
           <w:sz w:val="24"/>
           <w:szCs w:val="24"/>
         </w:rPr>
-        <w:t>Rathmalana.</w:t>
+        <w:t>Maharagama</w:t>
+      </w:r>
+      <w:r>
+        <w:rPr>
+          <w:rFonts w:cs="Times New Roman"/>
+          <w:sz w:val="24"/>
+          <w:szCs w:val="24"/>
+        </w:rPr>
+        <w:t>.</w:t>
       </w:r>
       <w:r>
         <w:rPr>
@@ -2562,7 +2158,15 @@
           <w:sz w:val="24"/>
           <w:szCs w:val="24"/>
         </w:rPr>
-        <w:t>+94777606211</w:t>
+        <w:t>+947776888</w:t>
+      </w:r>
+      <w:r>
+        <w:rPr>
+          <w:rFonts w:cs="Times New Roman"/>
+          <w:sz w:val="24"/>
+          <w:szCs w:val="24"/>
+        </w:rPr>
+        <w:t>211</w:t>
       </w:r>
     </w:p>
     <w:p>
@@ -2615,7 +2219,7 @@
           <w:sz w:val="24"/>
           <w:szCs w:val="24"/>
         </w:rPr>
-        <w:t>E. R. D. M. Silva</w:t>
+        <w:t>L.S. Pathirana</w:t>
       </w:r>
     </w:p>
     <w:p>
@@ -2635,7 +2239,7 @@
           <w:sz w:val="24"/>
           <w:szCs w:val="24"/>
         </w:rPr>
-        <w:t>Head of Operations,</w:t>
+        <w:t>Software Architect,</w:t>
       </w:r>
     </w:p>
     <w:p>
@@ -2655,7 +2259,15 @@
           <w:sz w:val="24"/>
           <w:szCs w:val="24"/>
         </w:rPr>
-        <w:t>Nitmo (Pvt) Limited,</w:t>
+        <w:t>New Resolutions</w:t>
+      </w:r>
+      <w:r>
+        <w:rPr>
+          <w:rFonts w:cs="Times New Roman"/>
+          <w:sz w:val="24"/>
+          <w:szCs w:val="24"/>
+        </w:rPr>
+        <w:t xml:space="preserve"> (Pvt) Limited,</w:t>
       </w:r>
     </w:p>
     <w:p>
@@ -2675,7 +2287,31 @@
           <w:sz w:val="24"/>
           <w:szCs w:val="24"/>
         </w:rPr>
-        <w:t>603/5, Nawala Road,</w:t>
+        <w:t>6</w:t>
+      </w:r>
+      <w:r>
+        <w:rPr>
+          <w:rFonts w:cs="Times New Roman"/>
+          <w:sz w:val="24"/>
+          <w:szCs w:val="24"/>
+        </w:rPr>
+        <w:t xml:space="preserve">3/5, </w:t>
+      </w:r>
+      <w:r>
+        <w:rPr>
+          <w:rFonts w:cs="Times New Roman"/>
+          <w:sz w:val="24"/>
+          <w:szCs w:val="24"/>
+        </w:rPr>
+        <w:t>Rahim</w:t>
+      </w:r>
+      <w:r>
+        <w:rPr>
+          <w:rFonts w:cs="Times New Roman"/>
+          <w:sz w:val="24"/>
+          <w:szCs w:val="24"/>
+        </w:rPr>
+        <w:t xml:space="preserve"> Road,</w:t>
       </w:r>
     </w:p>
     <w:p>
@@ -2695,10 +2331,8 @@
           <w:sz w:val="24"/>
           <w:szCs w:val="24"/>
         </w:rPr>
-        <w:t>Rajagiriya.</w:t>
-      </w:r>
-      <w:bookmarkStart w:id="0" w:name="_GoBack"/>
-      <w:bookmarkEnd w:id="0"/>
+        <w:t>Kotte</w:t>
+      </w:r>
     </w:p>
     <w:p>
       <w:pPr>
@@ -2717,7 +2351,15 @@
           <w:sz w:val="24"/>
           <w:szCs w:val="24"/>
         </w:rPr>
-        <w:t>Mobile :    +94777789197</w:t>
+        <w:t>Mobile :    +947334</w:t>
+      </w:r>
+      <w:r>
+        <w:rPr>
+          <w:rFonts w:cs="Times New Roman"/>
+          <w:sz w:val="24"/>
+          <w:szCs w:val="24"/>
+        </w:rPr>
+        <w:t>9197</w:t>
       </w:r>
     </w:p>
     <w:p>
@@ -2827,7 +2469,15 @@
           <w:sz w:val="24"/>
           <w:szCs w:val="24"/>
         </w:rPr>
-        <w:t xml:space="preserve"> Jan 2015</w:t>
+        <w:t xml:space="preserve"> Sep</w:t>
+      </w:r>
+      <w:r>
+        <w:rPr>
+          <w:rFonts w:cs="Times New Roman"/>
+          <w:sz w:val="24"/>
+          <w:szCs w:val="24"/>
+        </w:rPr>
+        <w:t xml:space="preserve"> 2015</w:t>
       </w:r>
       <w:r>
         <w:rPr>
@@ -2919,7 +2569,7 @@
 
 <file path=word/numbering.xml><?xml version="1.0" encoding="utf-8"?>
 <w:numbering xmlns:wpc="http://schemas.microsoft.com/office/word/2010/wordprocessingCanvas" xmlns:mc="http://schemas.openxmlformats.org/markup-compatibility/2006" xmlns:o="urn:schemas-microsoft-com:office:office" xmlns:r="http://schemas.openxmlformats.org/officeDocument/2006/relationships" xmlns:m="http://schemas.openxmlformats.org/officeDocument/2006/math" xmlns:v="urn:schemas-microsoft-com:vml" xmlns:wp14="http://schemas.microsoft.com/office/word/2010/wordprocessingDrawing" xmlns:wp="http://schemas.openxmlformats.org/drawingml/2006/wordprocessingDrawing" xmlns:w10="urn:schemas-microsoft-com:office:word" xmlns:w="http://schemas.openxmlformats.org/wordprocessingml/2006/main" xmlns:w14="http://schemas.microsoft.com/office/word/2010/wordml" xmlns:w15="http://schemas.microsoft.com/office/word/2012/wordml" xmlns:wpg="http://schemas.microsoft.com/office/word/2010/wordprocessingGroup" xmlns:wpi="http://schemas.microsoft.com/office/word/2010/wordprocessingInk" xmlns:wne="http://schemas.microsoft.com/office/word/2006/wordml" xmlns:wps="http://schemas.microsoft.com/office/word/2010/wordprocessingShape" mc:Ignorable="w14 w15 wp14">
-  <w:abstractNum w:abstractNumId="0">
+  <w:abstractNum w:abstractNumId="0" w15:restartNumberingAfterBreak="0">
     <w:nsid w:val="013C7A58"/>
     <w:multiLevelType w:val="multilevel"/>
     <w:tmpl w:val="C0B8E5F6"/>
@@ -3032,7 +2682,7 @@
       </w:rPr>
     </w:lvl>
   </w:abstractNum>
-  <w:abstractNum w:abstractNumId="1">
+  <w:abstractNum w:abstractNumId="1" w15:restartNumberingAfterBreak="0">
     <w:nsid w:val="13C40654"/>
     <w:multiLevelType w:val="hybridMultilevel"/>
     <w:tmpl w:val="D5884A02"/>
@@ -3118,7 +2768,7 @@
       </w:pPr>
     </w:lvl>
   </w:abstractNum>
-  <w:abstractNum w:abstractNumId="2">
+  <w:abstractNum w:abstractNumId="2" w15:restartNumberingAfterBreak="0">
     <w:nsid w:val="2BE405B3"/>
     <w:multiLevelType w:val="multilevel"/>
     <w:tmpl w:val="C0B8E5F6"/>
@@ -3231,7 +2881,7 @@
       </w:rPr>
     </w:lvl>
   </w:abstractNum>
-  <w:abstractNum w:abstractNumId="3">
+  <w:abstractNum w:abstractNumId="3" w15:restartNumberingAfterBreak="0">
     <w:nsid w:val="2C8C3AC0"/>
     <w:multiLevelType w:val="multilevel"/>
     <w:tmpl w:val="C0B8E5F6"/>
@@ -3344,7 +2994,7 @@
       </w:rPr>
     </w:lvl>
   </w:abstractNum>
-  <w:abstractNum w:abstractNumId="4">
+  <w:abstractNum w:abstractNumId="4" w15:restartNumberingAfterBreak="0">
     <w:nsid w:val="31AA1168"/>
     <w:multiLevelType w:val="multilevel"/>
     <w:tmpl w:val="C0B8E5F6"/>
@@ -3457,7 +3107,7 @@
       </w:rPr>
     </w:lvl>
   </w:abstractNum>
-  <w:abstractNum w:abstractNumId="5">
+  <w:abstractNum w:abstractNumId="5" w15:restartNumberingAfterBreak="0">
     <w:nsid w:val="340F6FDB"/>
     <w:multiLevelType w:val="hybridMultilevel"/>
     <w:tmpl w:val="F4D2C6B8"/>
@@ -3543,7 +3193,7 @@
       </w:pPr>
     </w:lvl>
   </w:abstractNum>
-  <w:abstractNum w:abstractNumId="6">
+  <w:abstractNum w:abstractNumId="6" w15:restartNumberingAfterBreak="0">
     <w:nsid w:val="37F56700"/>
     <w:multiLevelType w:val="multilevel"/>
     <w:tmpl w:val="C0B8E5F6"/>
@@ -3656,7 +3306,7 @@
       </w:rPr>
     </w:lvl>
   </w:abstractNum>
-  <w:abstractNum w:abstractNumId="7">
+  <w:abstractNum w:abstractNumId="7" w15:restartNumberingAfterBreak="0">
     <w:nsid w:val="3947265A"/>
     <w:multiLevelType w:val="multilevel"/>
     <w:tmpl w:val="C0B8E5F6"/>
@@ -3769,7 +3419,7 @@
       </w:rPr>
     </w:lvl>
   </w:abstractNum>
-  <w:abstractNum w:abstractNumId="8">
+  <w:abstractNum w:abstractNumId="8" w15:restartNumberingAfterBreak="0">
     <w:nsid w:val="4D3C3730"/>
     <w:multiLevelType w:val="hybridMultilevel"/>
     <w:tmpl w:val="E2463816"/>
@@ -3882,7 +3532,7 @@
       </w:rPr>
     </w:lvl>
   </w:abstractNum>
-  <w:abstractNum w:abstractNumId="9">
+  <w:abstractNum w:abstractNumId="9" w15:restartNumberingAfterBreak="0">
     <w:nsid w:val="56096834"/>
     <w:multiLevelType w:val="multilevel"/>
     <w:tmpl w:val="C7C44E20"/>
@@ -3995,7 +3645,7 @@
       </w:rPr>
     </w:lvl>
   </w:abstractNum>
-  <w:abstractNum w:abstractNumId="10">
+  <w:abstractNum w:abstractNumId="10" w15:restartNumberingAfterBreak="0">
     <w:nsid w:val="5B175911"/>
     <w:multiLevelType w:val="multilevel"/>
     <w:tmpl w:val="C49E7CE6"/>
@@ -4116,7 +3766,7 @@
       </w:rPr>
     </w:lvl>
   </w:abstractNum>
-  <w:abstractNum w:abstractNumId="11">
+  <w:abstractNum w:abstractNumId="11" w15:restartNumberingAfterBreak="0">
     <w:nsid w:val="5CE17ABC"/>
     <w:multiLevelType w:val="hybridMultilevel"/>
     <w:tmpl w:val="15FCB7AA"/>
@@ -4205,7 +3855,7 @@
       </w:pPr>
     </w:lvl>
   </w:abstractNum>
-  <w:abstractNum w:abstractNumId="12">
+  <w:abstractNum w:abstractNumId="12" w15:restartNumberingAfterBreak="0">
     <w:nsid w:val="7581398D"/>
     <w:multiLevelType w:val="multilevel"/>
     <w:tmpl w:val="C0B8E5F6"/>
@@ -5118,7 +4768,7 @@
 </file>
 
 <file path=customXml/itemProps1.xml><?xml version="1.0" encoding="utf-8"?>
-<ds:datastoreItem xmlns:ds="http://schemas.openxmlformats.org/officeDocument/2006/customXml" ds:itemID="{6273DB1E-71C4-444C-A05A-9E31371B32E6}">
+<ds:datastoreItem xmlns:ds="http://schemas.openxmlformats.org/officeDocument/2006/customXml" ds:itemID="{C60DE934-1761-4ABA-BE03-905FB578B99B}">
   <ds:schemaRefs>
     <ds:schemaRef ds:uri="http://schemas.openxmlformats.org/officeDocument/2006/bibliography"/>
   </ds:schemaRefs>

</xml_diff>